<commit_message>
modified fandubaogao and add zhiliangfenxibaogao
</commit_message>
<xml_diff>
--- a/QinHuihuang-fandubaogao.docx
+++ b/QinHuihuang-fandubaogao.docx
@@ -122,11 +122,6 @@
             <w:hideMark/>
           </w:tcPr>
           <w:p>
-            <w:pPr>
-              <w:rPr>
-                <w:rFonts w:hint="eastAsia"/>
-              </w:rPr>
-            </w:pPr>
             <w:r>
               <w:rPr>
                 <w:rFonts w:hint="eastAsia"/>
@@ -142,11 +137,6 @@
             <w:hideMark/>
           </w:tcPr>
           <w:p>
-            <w:pPr>
-              <w:rPr>
-                <w:rFonts w:hint="eastAsia"/>
-              </w:rPr>
-            </w:pPr>
             <w:r>
               <w:rPr>
                 <w:rFonts w:hint="eastAsia"/>
@@ -162,11 +152,6 @@
             <w:hideMark/>
           </w:tcPr>
           <w:p>
-            <w:pPr>
-              <w:rPr>
-                <w:rFonts w:hint="eastAsia"/>
-              </w:rPr>
-            </w:pPr>
             <w:r>
               <w:rPr>
                 <w:rFonts w:hint="eastAsia"/>
@@ -188,11 +173,6 @@
             <w:hideMark/>
           </w:tcPr>
           <w:p>
-            <w:pPr>
-              <w:rPr>
-                <w:rFonts w:hint="eastAsia"/>
-              </w:rPr>
-            </w:pPr>
             <w:r>
               <w:rPr>
                 <w:rFonts w:hint="eastAsia"/>
@@ -209,11 +189,6 @@
             <w:hideMark/>
           </w:tcPr>
           <w:p>
-            <w:pPr>
-              <w:rPr>
-                <w:rFonts w:hint="eastAsia"/>
-              </w:rPr>
-            </w:pPr>
             <w:r>
               <w:rPr>
                 <w:rFonts w:hint="eastAsia"/>
@@ -229,11 +204,6 @@
             <w:hideMark/>
           </w:tcPr>
           <w:p>
-            <w:pPr>
-              <w:rPr>
-                <w:rFonts w:hint="eastAsia"/>
-              </w:rPr>
-            </w:pPr>
             <w:r>
               <w:rPr>
                 <w:rFonts w:hint="eastAsia"/>
@@ -249,11 +219,6 @@
             <w:hideMark/>
           </w:tcPr>
           <w:p>
-            <w:pPr>
-              <w:rPr>
-                <w:rFonts w:hint="eastAsia"/>
-              </w:rPr>
-            </w:pPr>
             <w:r>
               <w:rPr>
                 <w:rFonts w:hint="eastAsia"/>
@@ -290,11 +255,6 @@
             <w:hideMark/>
           </w:tcPr>
           <w:p>
-            <w:pPr>
-              <w:rPr>
-                <w:rFonts w:hint="eastAsia"/>
-              </w:rPr>
-            </w:pPr>
             <w:r>
               <w:rPr>
                 <w:rFonts w:hint="eastAsia"/>
@@ -310,11 +270,6 @@
             <w:hideMark/>
           </w:tcPr>
           <w:p>
-            <w:pPr>
-              <w:rPr>
-                <w:rFonts w:hint="eastAsia"/>
-              </w:rPr>
-            </w:pPr>
             <w:r>
               <w:rPr>
                 <w:rFonts w:hint="eastAsia"/>
@@ -351,11 +306,6 @@
             <w:hideMark/>
           </w:tcPr>
           <w:p>
-            <w:pPr>
-              <w:rPr>
-                <w:rFonts w:hint="eastAsia"/>
-              </w:rPr>
-            </w:pPr>
             <w:r>
               <w:rPr>
                 <w:rFonts w:hint="eastAsia"/>
@@ -371,11 +321,6 @@
             <w:hideMark/>
           </w:tcPr>
           <w:p>
-            <w:pPr>
-              <w:rPr>
-                <w:rFonts w:hint="eastAsia"/>
-              </w:rPr>
-            </w:pPr>
             <w:r>
               <w:rPr>
                 <w:rFonts w:hint="eastAsia"/>
@@ -412,11 +357,6 @@
             <w:hideMark/>
           </w:tcPr>
           <w:p>
-            <w:pPr>
-              <w:rPr>
-                <w:rFonts w:hint="eastAsia"/>
-              </w:rPr>
-            </w:pPr>
             <w:r>
               <w:rPr>
                 <w:rFonts w:hint="eastAsia"/>
@@ -432,11 +372,6 @@
             <w:hideMark/>
           </w:tcPr>
           <w:p>
-            <w:pPr>
-              <w:rPr>
-                <w:rFonts w:hint="eastAsia"/>
-              </w:rPr>
-            </w:pPr>
             <w:r>
               <w:rPr>
                 <w:rFonts w:hint="eastAsia"/>
@@ -485,11 +420,6 @@
             <w:hideMark/>
           </w:tcPr>
           <w:p>
-            <w:pPr>
-              <w:rPr>
-                <w:rFonts w:hint="eastAsia"/>
-              </w:rPr>
-            </w:pPr>
             <w:r>
               <w:rPr>
                 <w:rFonts w:hint="eastAsia"/>
@@ -505,11 +435,6 @@
             <w:hideMark/>
           </w:tcPr>
           <w:p>
-            <w:pPr>
-              <w:rPr>
-                <w:rFonts w:hint="eastAsia"/>
-              </w:rPr>
-            </w:pPr>
             <w:r>
               <w:rPr>
                 <w:rFonts w:hint="eastAsia"/>
@@ -546,11 +471,6 @@
             <w:hideMark/>
           </w:tcPr>
           <w:p>
-            <w:pPr>
-              <w:rPr>
-                <w:rFonts w:hint="eastAsia"/>
-              </w:rPr>
-            </w:pPr>
             <w:r>
               <w:rPr>
                 <w:rFonts w:hint="eastAsia"/>
@@ -565,11 +485,6 @@
             <w:hideMark/>
           </w:tcPr>
           <w:p>
-            <w:pPr>
-              <w:rPr>
-                <w:rFonts w:hint="eastAsia"/>
-              </w:rPr>
-            </w:pPr>
             <w:r>
               <w:rPr>
                 <w:rFonts w:hint="eastAsia"/>
@@ -621,11 +536,6 @@
             <w:hideMark/>
           </w:tcPr>
           <w:p>
-            <w:pPr>
-              <w:rPr>
-                <w:rFonts w:hint="eastAsia"/>
-              </w:rPr>
-            </w:pPr>
             <w:r>
               <w:rPr>
                 <w:rFonts w:hint="eastAsia"/>
@@ -642,11 +552,6 @@
             <w:hideMark/>
           </w:tcPr>
           <w:p>
-            <w:pPr>
-              <w:rPr>
-                <w:rFonts w:hint="eastAsia"/>
-              </w:rPr>
-            </w:pPr>
             <w:r>
               <w:rPr>
                 <w:rFonts w:hint="eastAsia"/>
@@ -662,11 +567,6 @@
             <w:hideMark/>
           </w:tcPr>
           <w:p>
-            <w:pPr>
-              <w:rPr>
-                <w:rFonts w:hint="eastAsia"/>
-              </w:rPr>
-            </w:pPr>
             <w:r>
               <w:rPr>
                 <w:rFonts w:hint="eastAsia"/>
@@ -682,11 +582,6 @@
             <w:hideMark/>
           </w:tcPr>
           <w:p>
-            <w:pPr>
-              <w:rPr>
-                <w:rFonts w:hint="eastAsia"/>
-              </w:rPr>
-            </w:pPr>
             <w:r>
               <w:rPr>
                 <w:rFonts w:hint="eastAsia"/>
@@ -741,11 +636,6 @@
             <w:hideMark/>
           </w:tcPr>
           <w:p>
-            <w:pPr>
-              <w:rPr>
-                <w:rFonts w:hint="eastAsia"/>
-              </w:rPr>
-            </w:pPr>
             <w:r>
               <w:rPr>
                 <w:rFonts w:hint="eastAsia"/>
@@ -761,11 +651,6 @@
             <w:hideMark/>
           </w:tcPr>
           <w:p>
-            <w:pPr>
-              <w:rPr>
-                <w:rFonts w:hint="eastAsia"/>
-              </w:rPr>
-            </w:pPr>
             <w:r>
               <w:rPr>
                 <w:rFonts w:hint="eastAsia"/>
@@ -808,11 +693,6 @@
             <w:hideMark/>
           </w:tcPr>
           <w:p>
-            <w:pPr>
-              <w:rPr>
-                <w:rFonts w:hint="eastAsia"/>
-              </w:rPr>
-            </w:pPr>
             <w:r>
               <w:rPr>
                 <w:rFonts w:hint="eastAsia"/>
@@ -828,11 +708,6 @@
             <w:hideMark/>
           </w:tcPr>
           <w:p>
-            <w:pPr>
-              <w:rPr>
-                <w:rFonts w:hint="eastAsia"/>
-              </w:rPr>
-            </w:pPr>
             <w:r>
               <w:rPr>
                 <w:rFonts w:hint="eastAsia"/>
@@ -875,11 +750,6 @@
             <w:hideMark/>
           </w:tcPr>
           <w:p>
-            <w:pPr>
-              <w:rPr>
-                <w:rFonts w:hint="eastAsia"/>
-              </w:rPr>
-            </w:pPr>
             <w:r>
               <w:rPr>
                 <w:rFonts w:hint="eastAsia"/>
@@ -895,11 +765,6 @@
             <w:hideMark/>
           </w:tcPr>
           <w:p>
-            <w:pPr>
-              <w:rPr>
-                <w:rFonts w:hint="eastAsia"/>
-              </w:rPr>
-            </w:pPr>
             <w:r>
               <w:rPr>
                 <w:rFonts w:hint="eastAsia"/>
@@ -927,11 +792,6 @@
             <w:hideMark/>
           </w:tcPr>
           <w:p>
-            <w:pPr>
-              <w:rPr>
-                <w:rFonts w:hint="eastAsia"/>
-              </w:rPr>
-            </w:pPr>
             <w:r>
               <w:rPr>
                 <w:rFonts w:hint="eastAsia"/>
@@ -948,11 +808,6 @@
             <w:hideMark/>
           </w:tcPr>
           <w:p>
-            <w:pPr>
-              <w:rPr>
-                <w:rFonts w:hint="eastAsia"/>
-              </w:rPr>
-            </w:pPr>
             <w:r>
               <w:rPr>
                 <w:rFonts w:hint="eastAsia"/>
@@ -968,11 +823,6 @@
             <w:hideMark/>
           </w:tcPr>
           <w:p>
-            <w:pPr>
-              <w:rPr>
-                <w:rFonts w:hint="eastAsia"/>
-              </w:rPr>
-            </w:pPr>
             <w:r>
               <w:rPr>
                 <w:rFonts w:hint="eastAsia"/>
@@ -987,11 +837,6 @@
             <w:hideMark/>
           </w:tcPr>
           <w:p>
-            <w:pPr>
-              <w:rPr>
-                <w:rFonts w:hint="eastAsia"/>
-              </w:rPr>
-            </w:pPr>
             <w:r>
               <w:rPr>
                 <w:rFonts w:hint="eastAsia"/>
@@ -1040,11 +885,6 @@
             <w:hideMark/>
           </w:tcPr>
           <w:p>
-            <w:pPr>
-              <w:rPr>
-                <w:rFonts w:hint="eastAsia"/>
-              </w:rPr>
-            </w:pPr>
             <w:r>
               <w:rPr>
                 <w:rFonts w:hint="eastAsia"/>
@@ -1060,11 +900,6 @@
             <w:hideMark/>
           </w:tcPr>
           <w:p>
-            <w:pPr>
-              <w:rPr>
-                <w:rFonts w:hint="eastAsia"/>
-              </w:rPr>
-            </w:pPr>
             <w:r>
               <w:rPr>
                 <w:rFonts w:hint="eastAsia"/>
@@ -1101,11 +936,6 @@
             <w:hideMark/>
           </w:tcPr>
           <w:p>
-            <w:pPr>
-              <w:rPr>
-                <w:rFonts w:hint="eastAsia"/>
-              </w:rPr>
-            </w:pPr>
             <w:r>
               <w:rPr>
                 <w:rFonts w:hint="eastAsia"/>
@@ -1121,11 +951,6 @@
             <w:hideMark/>
           </w:tcPr>
           <w:p>
-            <w:pPr>
-              <w:rPr>
-                <w:rFonts w:hint="eastAsia"/>
-              </w:rPr>
-            </w:pPr>
             <w:r>
               <w:rPr>
                 <w:rFonts w:hint="eastAsia"/>
@@ -1168,11 +993,6 @@
             <w:hideMark/>
           </w:tcPr>
           <w:p>
-            <w:pPr>
-              <w:rPr>
-                <w:rFonts w:hint="eastAsia"/>
-              </w:rPr>
-            </w:pPr>
             <w:r>
               <w:rPr>
                 <w:rFonts w:hint="eastAsia"/>
@@ -1188,11 +1008,6 @@
             <w:hideMark/>
           </w:tcPr>
           <w:p>
-            <w:pPr>
-              <w:rPr>
-                <w:rFonts w:hint="eastAsia"/>
-              </w:rPr>
-            </w:pPr>
             <w:r>
               <w:rPr>
                 <w:rFonts w:hint="eastAsia"/>
@@ -1229,11 +1044,6 @@
             <w:hideMark/>
           </w:tcPr>
           <w:p>
-            <w:pPr>
-              <w:rPr>
-                <w:rFonts w:hint="eastAsia"/>
-              </w:rPr>
-            </w:pPr>
             <w:r>
               <w:rPr>
                 <w:rFonts w:hint="eastAsia"/>
@@ -1248,11 +1058,6 @@
             <w:hideMark/>
           </w:tcPr>
           <w:p>
-            <w:pPr>
-              <w:rPr>
-                <w:rFonts w:hint="eastAsia"/>
-              </w:rPr>
-            </w:pPr>
             <w:r>
               <w:rPr>
                 <w:rFonts w:hint="eastAsia"/>
@@ -1285,11 +1090,6 @@
             <w:hideMark/>
           </w:tcPr>
           <w:p>
-            <w:pPr>
-              <w:rPr>
-                <w:rFonts w:hint="eastAsia"/>
-              </w:rPr>
-            </w:pPr>
             <w:r>
               <w:rPr>
                 <w:rFonts w:hint="eastAsia"/>
@@ -1305,11 +1105,6 @@
             <w:hideMark/>
           </w:tcPr>
           <w:p>
-            <w:pPr>
-              <w:rPr>
-                <w:rFonts w:hint="eastAsia"/>
-              </w:rPr>
-            </w:pPr>
             <w:r>
               <w:rPr>
                 <w:rFonts w:hint="eastAsia"/>
@@ -1325,11 +1120,6 @@
             <w:hideMark/>
           </w:tcPr>
           <w:p>
-            <w:pPr>
-              <w:rPr>
-                <w:rFonts w:hint="eastAsia"/>
-              </w:rPr>
-            </w:pPr>
             <w:r>
               <w:rPr>
                 <w:rFonts w:hint="eastAsia"/>
@@ -1355,18 +1145,476 @@
                 <w:rFonts w:hint="eastAsia"/>
               </w:rPr>
               <w:t>查询当前系统的操作环境</w:t>
+            </w:r>
+          </w:p>
+        </w:tc>
+      </w:tr>
+      <w:tr>
+        <w:trPr>
+          <w:trHeight w:val="276"/>
+        </w:trPr>
+        <w:tc>
+          <w:tcPr>
+            <w:tcW w:w="1920" w:type="dxa"/>
+            <w:noWrap/>
+          </w:tcPr>
+          <w:p>
+            <w:pPr>
+              <w:rPr>
+                <w:rFonts w:hint="eastAsia"/>
+              </w:rPr>
+            </w:pPr>
+            <w:r>
+              <w:t>Jodconverter-web</w:t>
+            </w:r>
+          </w:p>
+        </w:tc>
+        <w:tc>
+          <w:tcPr>
+            <w:tcW w:w="1920" w:type="dxa"/>
+            <w:noWrap/>
+          </w:tcPr>
+          <w:p>
+            <w:pPr>
+              <w:rPr>
+                <w:rFonts w:hint="eastAsia"/>
+              </w:rPr>
+            </w:pPr>
+            <w:r>
+              <w:rPr>
+                <w:rFonts w:hint="eastAsia"/>
+              </w:rPr>
+              <w:t>c</w:t>
+            </w:r>
+            <w:r>
+              <w:t>ontroller</w:t>
+            </w:r>
+          </w:p>
+        </w:tc>
+        <w:tc>
+          <w:tcPr>
+            <w:tcW w:w="3410" w:type="dxa"/>
+            <w:noWrap/>
+          </w:tcPr>
+          <w:p>
+            <w:pPr>
+              <w:rPr>
+                <w:rFonts w:hint="eastAsia"/>
+              </w:rPr>
+            </w:pPr>
+            <w:r>
+              <w:rPr>
+                <w:rFonts w:hint="eastAsia"/>
+              </w:rPr>
+              <w:t>F</w:t>
+            </w:r>
+            <w:r>
+              <w:t>ileC</w:t>
+            </w:r>
+            <w:r>
+              <w:rPr>
+                <w:rFonts w:hint="eastAsia"/>
+              </w:rPr>
+              <w:t>on</w:t>
+            </w:r>
+            <w:r>
+              <w:t>troller</w:t>
+            </w:r>
+          </w:p>
+        </w:tc>
+        <w:tc>
+          <w:tcPr>
+            <w:tcW w:w="4800" w:type="dxa"/>
+            <w:noWrap/>
+          </w:tcPr>
+          <w:p>
+            <w:pPr>
+              <w:rPr>
+                <w:rFonts w:hint="eastAsia"/>
+              </w:rPr>
+            </w:pPr>
+            <w:r>
+              <w:rPr>
+                <w:rFonts w:hint="eastAsia"/>
+              </w:rPr>
+              <w:t>负责预览文件的上传、删除和列举</w:t>
+            </w:r>
+          </w:p>
+        </w:tc>
+      </w:tr>
+      <w:tr>
+        <w:trPr>
+          <w:trHeight w:val="276"/>
+        </w:trPr>
+        <w:tc>
+          <w:tcPr>
+            <w:tcW w:w="1920" w:type="dxa"/>
+            <w:noWrap/>
+          </w:tcPr>
+          <w:p>
+            <w:pPr>
+              <w:rPr>
+                <w:rFonts w:hint="eastAsia"/>
+              </w:rPr>
+            </w:pPr>
+            <w:r>
+              <w:t>Jodconverter-web</w:t>
+            </w:r>
+          </w:p>
+        </w:tc>
+        <w:tc>
+          <w:tcPr>
+            <w:tcW w:w="1920" w:type="dxa"/>
+            <w:noWrap/>
+          </w:tcPr>
+          <w:p>
+            <w:pPr>
+              <w:rPr>
+                <w:rFonts w:hint="eastAsia"/>
+              </w:rPr>
+            </w:pPr>
+            <w:r>
+              <w:rPr>
+                <w:rFonts w:hint="eastAsia"/>
+              </w:rPr>
+              <w:t>c</w:t>
+            </w:r>
+            <w:r>
+              <w:t>ontroller</w:t>
+            </w:r>
+          </w:p>
+        </w:tc>
+        <w:tc>
+          <w:tcPr>
+            <w:tcW w:w="3410" w:type="dxa"/>
+            <w:noWrap/>
+          </w:tcPr>
+          <w:p>
+            <w:pPr>
+              <w:rPr>
+                <w:rFonts w:hint="eastAsia"/>
+              </w:rPr>
+            </w:pPr>
+            <w:r>
+              <w:rPr>
+                <w:rFonts w:hint="eastAsia"/>
+              </w:rPr>
+              <w:t>O</w:t>
+            </w:r>
+            <w:r>
+              <w:t>nlineController</w:t>
+            </w:r>
+          </w:p>
+        </w:tc>
+        <w:tc>
+          <w:tcPr>
+            <w:tcW w:w="4800" w:type="dxa"/>
+            <w:noWrap/>
+          </w:tcPr>
+          <w:p>
+            <w:pPr>
+              <w:rPr>
+                <w:rFonts w:hint="eastAsia"/>
+              </w:rPr>
+            </w:pPr>
+            <w:r>
+              <w:rPr>
+                <w:rFonts w:hint="eastAsia"/>
+              </w:rPr>
+              <w:t>负责处理预览文件的请求</w:t>
+            </w:r>
+          </w:p>
+        </w:tc>
+      </w:tr>
+      <w:tr>
+        <w:trPr>
+          <w:trHeight w:val="276"/>
+        </w:trPr>
+        <w:tc>
+          <w:tcPr>
+            <w:tcW w:w="1920" w:type="dxa"/>
+            <w:noWrap/>
+          </w:tcPr>
+          <w:p>
+            <w:pPr>
+              <w:rPr>
+                <w:rFonts w:hint="eastAsia"/>
+              </w:rPr>
+            </w:pPr>
+            <w:r>
+              <w:t>Jodconverter-web</w:t>
+            </w:r>
+          </w:p>
+        </w:tc>
+        <w:tc>
+          <w:tcPr>
+            <w:tcW w:w="1920" w:type="dxa"/>
+            <w:noWrap/>
+          </w:tcPr>
+          <w:p>
+            <w:pPr>
+              <w:rPr>
+                <w:rFonts w:hint="eastAsia"/>
+              </w:rPr>
+            </w:pPr>
+            <w:r>
+              <w:rPr>
+                <w:rFonts w:hint="eastAsia"/>
+              </w:rPr>
+              <w:t>s</w:t>
+            </w:r>
+            <w:r>
+              <w:t>ervice</w:t>
+            </w:r>
+          </w:p>
+        </w:tc>
+        <w:tc>
+          <w:tcPr>
+            <w:tcW w:w="3410" w:type="dxa"/>
+            <w:noWrap/>
+          </w:tcPr>
+          <w:p>
+            <w:pPr>
+              <w:rPr>
+                <w:rFonts w:hint="eastAsia"/>
+              </w:rPr>
+            </w:pPr>
+            <w:r>
+              <w:rPr>
+                <w:rFonts w:hint="eastAsia"/>
+              </w:rPr>
+              <w:t>(</w:t>
+            </w:r>
+            <w:r>
+              <w:rPr>
+                <w:rFonts w:hint="eastAsia"/>
+              </w:rPr>
+              <w:t>接口</w:t>
+            </w:r>
+            <w:r>
+              <w:t>)</w:t>
+            </w:r>
+            <w:r>
+              <w:rPr>
+                <w:rFonts w:hint="eastAsia"/>
+              </w:rPr>
+              <w:t>F</w:t>
+            </w:r>
+            <w:r>
+              <w:t>ilePreview</w:t>
+            </w:r>
+          </w:p>
+        </w:tc>
+        <w:tc>
+          <w:tcPr>
+            <w:tcW w:w="4800" w:type="dxa"/>
+            <w:noWrap/>
+          </w:tcPr>
+          <w:p>
+            <w:pPr>
+              <w:rPr>
+                <w:rFonts w:hint="eastAsia"/>
+              </w:rPr>
+            </w:pPr>
+            <w:r>
+              <w:rPr>
+                <w:rFonts w:hint="eastAsia"/>
+              </w:rPr>
+              <w:t>具体负责解析文件的接口</w:t>
+            </w:r>
+          </w:p>
+        </w:tc>
+      </w:tr>
+      <w:tr>
+        <w:trPr>
+          <w:trHeight w:val="276"/>
+        </w:trPr>
+        <w:tc>
+          <w:tcPr>
+            <w:tcW w:w="1920" w:type="dxa"/>
+            <w:noWrap/>
+          </w:tcPr>
+          <w:p>
+            <w:r>
+              <w:rPr>
+                <w:rFonts w:hint="eastAsia"/>
+              </w:rPr>
+              <w:t>j</w:t>
+            </w:r>
+            <w:r>
+              <w:t>odconverter</w:t>
+            </w:r>
+          </w:p>
+        </w:tc>
+        <w:tc>
+          <w:tcPr>
+            <w:tcW w:w="1920" w:type="dxa"/>
+            <w:noWrap/>
+          </w:tcPr>
+          <w:p>
+            <w:pPr>
+              <w:rPr>
+                <w:rFonts w:hint="eastAsia"/>
+              </w:rPr>
+            </w:pPr>
+            <w:r>
+              <w:t>service/impl</w:t>
+            </w:r>
+          </w:p>
+        </w:tc>
+        <w:tc>
+          <w:tcPr>
+            <w:tcW w:w="3410" w:type="dxa"/>
+            <w:noWrap/>
+          </w:tcPr>
+          <w:p>
+            <w:pPr>
+              <w:rPr>
+                <w:rFonts w:hint="eastAsia"/>
+              </w:rPr>
+            </w:pPr>
+            <w:r>
+              <w:rPr>
+                <w:rFonts w:hint="eastAsia"/>
+              </w:rPr>
+              <w:t>C</w:t>
+            </w:r>
+            <w:r>
+              <w:t>adFilePreviewImpl</w:t>
+            </w:r>
+          </w:p>
+        </w:tc>
+        <w:tc>
+          <w:tcPr>
+            <w:tcW w:w="4800" w:type="dxa"/>
+            <w:noWrap/>
+          </w:tcPr>
+          <w:p>
+            <w:pPr>
+              <w:rPr>
+                <w:rFonts w:hint="eastAsia"/>
+              </w:rPr>
+            </w:pPr>
+            <w:r>
+              <w:rPr>
+                <w:rFonts w:hint="eastAsia"/>
+              </w:rPr>
+              <w:t>具体负责解析</w:t>
+            </w:r>
+            <w:r>
+              <w:rPr>
+                <w:rFonts w:hint="eastAsia"/>
+              </w:rPr>
+              <w:t>C</w:t>
+            </w:r>
+            <w:r>
+              <w:t>AD</w:t>
+            </w:r>
+            <w:r>
+              <w:rPr>
+                <w:rFonts w:hint="eastAsia"/>
+              </w:rPr>
+              <w:t>文件</w:t>
+            </w:r>
+          </w:p>
+        </w:tc>
+      </w:tr>
+      <w:tr>
+        <w:trPr>
+          <w:trHeight w:val="276"/>
+        </w:trPr>
+        <w:tc>
+          <w:tcPr>
+            <w:tcW w:w="1920" w:type="dxa"/>
+            <w:noWrap/>
+          </w:tcPr>
+          <w:p>
+            <w:pPr>
+              <w:rPr>
+                <w:rFonts w:hint="eastAsia"/>
+              </w:rPr>
+            </w:pPr>
+            <w:r>
+              <w:rPr>
+                <w:rFonts w:hint="eastAsia"/>
+              </w:rPr>
+              <w:t>j</w:t>
+            </w:r>
+            <w:r>
+              <w:t>odconverter</w:t>
+            </w:r>
+          </w:p>
+        </w:tc>
+        <w:tc>
+          <w:tcPr>
+            <w:tcW w:w="1920" w:type="dxa"/>
+            <w:noWrap/>
+          </w:tcPr>
+          <w:p>
+            <w:r>
+              <w:t>Service/impl</w:t>
+            </w:r>
+          </w:p>
+        </w:tc>
+        <w:tc>
+          <w:tcPr>
+            <w:tcW w:w="3410" w:type="dxa"/>
+            <w:noWrap/>
+          </w:tcPr>
+          <w:p>
+            <w:pPr>
+              <w:rPr>
+                <w:rFonts w:hint="eastAsia"/>
+              </w:rPr>
+            </w:pPr>
+            <w:r>
+              <w:rPr>
+                <w:rFonts w:hint="eastAsia"/>
+              </w:rPr>
+              <w:t>P</w:t>
+            </w:r>
+            <w:r>
+              <w:t>dfFilePreviewImpl</w:t>
+            </w:r>
+          </w:p>
+        </w:tc>
+        <w:tc>
+          <w:tcPr>
+            <w:tcW w:w="4800" w:type="dxa"/>
+            <w:noWrap/>
+          </w:tcPr>
+          <w:p>
+            <w:pPr>
+              <w:rPr>
+                <w:rFonts w:hint="eastAsia"/>
+              </w:rPr>
+            </w:pPr>
+            <w:r>
+              <w:rPr>
+                <w:rFonts w:hint="eastAsia"/>
+              </w:rPr>
+              <w:t>具体负责解析</w:t>
+            </w:r>
+            <w:r>
+              <w:rPr>
+                <w:rFonts w:hint="eastAsia"/>
+              </w:rPr>
+              <w:t>P</w:t>
+            </w:r>
+            <w:r>
+              <w:t>DF</w:t>
+            </w:r>
+            <w:r>
+              <w:rPr>
+                <w:rFonts w:hint="eastAsia"/>
+              </w:rPr>
+              <w:t>文件</w:t>
             </w:r>
           </w:p>
         </w:tc>
       </w:tr>
     </w:tbl>
-    <w:p>
-      <w:pPr>
-        <w:rPr>
-          <w:rFonts w:hint="eastAsia"/>
-        </w:rPr>
-      </w:pPr>
-    </w:p>
+    <w:p/>
     <w:p>
       <w:pPr>
         <w:pStyle w:val="3"/>
@@ -1391,17 +1639,15 @@
       </w:r>
     </w:p>
     <w:p>
-      <w:pPr>
+      <w:r>
         <w:rPr>
-          <w:rFonts w:hint="eastAsia"/>
+          <w:noProof/>
         </w:rPr>
-      </w:pPr>
-      <w:r>
         <w:drawing>
-          <wp:inline distT="0" distB="0" distL="0" distR="0" wp14:anchorId="50AADB11" wp14:editId="62BD1887">
-            <wp:extent cx="5274310" cy="2741295"/>
-            <wp:effectExtent l="0" t="0" r="2540" b="1905"/>
-            <wp:docPr id="1" name="图片 1"/>
+          <wp:inline distT="0" distB="0" distL="0" distR="0" wp14:anchorId="46FC3E55" wp14:editId="0C5DFB50">
+            <wp:extent cx="5274310" cy="5135880"/>
+            <wp:effectExtent l="0" t="0" r="0" b="0"/>
+            <wp:docPr id="2" name="图片 2"/>
             <wp:cNvGraphicFramePr>
               <a:graphicFrameLocks xmlns:a="http://schemas.openxmlformats.org/drawingml/2006/main" noChangeAspect="1"/>
             </wp:cNvGraphicFramePr>
@@ -1409,23 +1655,36 @@
               <a:graphicData uri="http://schemas.openxmlformats.org/drawingml/2006/picture">
                 <pic:pic xmlns:pic="http://schemas.openxmlformats.org/drawingml/2006/picture">
                   <pic:nvPicPr>
-                    <pic:cNvPr id="1" name=""/>
-                    <pic:cNvPicPr/>
+                    <pic:cNvPr id="0" name="Picture 1"/>
+                    <pic:cNvPicPr>
+                      <a:picLocks noChangeAspect="1" noChangeArrowheads="1"/>
+                    </pic:cNvPicPr>
                   </pic:nvPicPr>
                   <pic:blipFill>
-                    <a:blip r:embed="rId8"/>
+                    <a:blip r:embed="rId8">
+                      <a:extLst>
+                        <a:ext uri="{28A0092B-C50C-407E-A947-70E740481C1C}">
+                          <a14:useLocalDpi xmlns:a14="http://schemas.microsoft.com/office/drawing/2010/main" val="0"/>
+                        </a:ext>
+                      </a:extLst>
+                    </a:blip>
+                    <a:srcRect/>
                     <a:stretch>
                       <a:fillRect/>
                     </a:stretch>
                   </pic:blipFill>
-                  <pic:spPr>
+                  <pic:spPr bwMode="auto">
                     <a:xfrm>
                       <a:off x="0" y="0"/>
-                      <a:ext cx="5274310" cy="2741295"/>
+                      <a:ext cx="5274310" cy="5135880"/>
                     </a:xfrm>
                     <a:prstGeom prst="rect">
                       <a:avLst/>
                     </a:prstGeom>
+                    <a:noFill/>
+                    <a:ln>
+                      <a:noFill/>
+                    </a:ln>
                   </pic:spPr>
                 </pic:pic>
               </a:graphicData>
@@ -2418,6 +2677,7 @@
     <w:lsdException w:name="HTML Sample" w:semiHidden="1" w:unhideWhenUsed="1"/>
     <w:lsdException w:name="HTML Typewriter" w:semiHidden="1" w:unhideWhenUsed="1"/>
     <w:lsdException w:name="HTML Variable" w:semiHidden="1" w:unhideWhenUsed="1"/>
+    <w:lsdException w:name="Normal Table" w:semiHidden="1" w:unhideWhenUsed="1"/>
     <w:lsdException w:name="annotation subject" w:semiHidden="1" w:unhideWhenUsed="1"/>
     <w:lsdException w:name="No List" w:semiHidden="1" w:unhideWhenUsed="1"/>
     <w:lsdException w:name="Outline List 1" w:semiHidden="1" w:unhideWhenUsed="1"/>
@@ -2460,8 +2720,11 @@
     <w:lsdException w:name="Table Contemporary" w:semiHidden="1" w:unhideWhenUsed="1"/>
     <w:lsdException w:name="Table Elegant" w:semiHidden="1" w:unhideWhenUsed="1"/>
     <w:lsdException w:name="Table Professional" w:semiHidden="1" w:unhideWhenUsed="1"/>
+    <w:lsdException w:name="Table Subtle 1" w:semiHidden="1" w:unhideWhenUsed="1"/>
     <w:lsdException w:name="Table Subtle 2" w:semiHidden="1" w:unhideWhenUsed="1"/>
     <w:lsdException w:name="Table Web 1" w:semiHidden="1" w:unhideWhenUsed="1"/>
+    <w:lsdException w:name="Table Web 2" w:semiHidden="1" w:unhideWhenUsed="1"/>
+    <w:lsdException w:name="Table Web 3" w:semiHidden="1" w:unhideWhenUsed="1"/>
     <w:lsdException w:name="Balloon Text" w:semiHidden="1" w:unhideWhenUsed="1"/>
     <w:lsdException w:name="Table Grid" w:uiPriority="39" w:qFormat="1"/>
     <w:lsdException w:name="Table Theme" w:semiHidden="1" w:unhideWhenUsed="1"/>
@@ -2737,6 +3000,7 @@
   <w:style w:type="character" w:default="1" w:styleId="a0">
     <w:name w:val="Default Paragraph Font"/>
     <w:uiPriority w:val="1"/>
+    <w:semiHidden/>
     <w:unhideWhenUsed/>
   </w:style>
   <w:style w:type="table" w:default="1" w:styleId="a1">

</xml_diff>